<commit_message>
Lagt til meny 2 for undersider.
</commit_message>
<xml_diff>
--- a/Milepalsplan for gruppe 16.docx
+++ b/Milepalsplan for gruppe 16.docx
@@ -1,6 +1,6 @@
 
 <file path=word/document.xml><?xml version="1.0" encoding="utf-8"?>
-<w:document xmlns:wpc="http://schemas.microsoft.com/office/word/2010/wordprocessingCanvas" xmlns:mo="http://schemas.microsoft.com/office/mac/office/2008/main" xmlns:mc="http://schemas.openxmlformats.org/markup-compatibility/2006" xmlns:mv="urn:schemas-microsoft-com:mac:vml" xmlns:o="urn:schemas-microsoft-com:office:office" xmlns:r="http://schemas.openxmlformats.org/officeDocument/2006/relationships" xmlns:m="http://schemas.openxmlformats.org/officeDocument/2006/math" xmlns:v="urn:schemas-microsoft-com:vml" xmlns:wp14="http://schemas.microsoft.com/office/word/2010/wordprocessingDrawing" xmlns:wp="http://schemas.openxmlformats.org/drawingml/2006/wordprocessingDrawing" xmlns:w10="urn:schemas-microsoft-com:office:word" xmlns:w="http://schemas.openxmlformats.org/wordprocessingml/2006/main" xmlns:w14="http://schemas.microsoft.com/office/word/2010/wordml" xmlns:wpg="http://schemas.microsoft.com/office/word/2010/wordprocessingGroup" xmlns:wpi="http://schemas.microsoft.com/office/word/2010/wordprocessingInk" xmlns:wne="http://schemas.microsoft.com/office/word/2006/wordml" xmlns:wps="http://schemas.microsoft.com/office/word/2010/wordprocessingShape" mc:Ignorable="w14 wp14">
+<w:document xmlns:ve="http://schemas.openxmlformats.org/markup-compatibility/2006" xmlns:o="urn:schemas-microsoft-com:office:office" xmlns:r="http://schemas.openxmlformats.org/officeDocument/2006/relationships" xmlns:m="http://schemas.openxmlformats.org/officeDocument/2006/math" xmlns:v="urn:schemas-microsoft-com:vml" xmlns:wp="http://schemas.openxmlformats.org/drawingml/2006/wordprocessingDrawing" xmlns:w10="urn:schemas-microsoft-com:office:word" xmlns:w="http://schemas.openxmlformats.org/wordprocessingml/2006/main" xmlns:wne="http://schemas.microsoft.com/office/word/2006/wordml">
   <w:body>
     <w:tbl>
       <w:tblPr>
@@ -19,7 +19,7 @@
           <w:left w:w="115" w:type="dxa"/>
           <w:right w:w="115" w:type="dxa"/>
         </w:tblCellMar>
-        <w:tblLook w:val="01E0" w:firstRow="1" w:lastRow="1" w:firstColumn="1" w:lastColumn="1" w:noHBand="0" w:noVBand="0"/>
+        <w:tblLook w:val="01E0"/>
       </w:tblPr>
       <w:tblGrid>
         <w:gridCol w:w="1675"/>
@@ -56,7 +56,6 @@
                 <w:u w:val="single"/>
               </w:rPr>
             </w:pPr>
-            <w:proofErr w:type="spellStart"/>
             <w:r>
               <w:rPr>
                 <w:rFonts w:ascii="Arial" w:hAnsi="Arial"/>
@@ -65,7 +64,6 @@
               </w:rPr>
               <w:t>Milepælsplan</w:t>
             </w:r>
-            <w:proofErr w:type="spellEnd"/>
           </w:p>
         </w:tc>
       </w:tr>
@@ -140,27 +138,7 @@
                 <w:sz w:val="28"/>
                 <w:lang w:val="nb-NO"/>
               </w:rPr>
-              <w:t xml:space="preserve">Anders og Ole </w:t>
-            </w:r>
-            <w:proofErr w:type="spellStart"/>
-            <w:r>
-              <w:rPr>
-                <w:rFonts w:ascii="Calibri" w:hAnsi="Calibri" w:cs="Calibri"/>
-                <w:b/>
-                <w:sz w:val="28"/>
-                <w:lang w:val="nb-NO"/>
-              </w:rPr>
-              <w:t>henrik</w:t>
-            </w:r>
-            <w:proofErr w:type="spellEnd"/>
-            <w:r>
-              <w:rPr>
-                <w:rFonts w:ascii="Calibri" w:hAnsi="Calibri" w:cs="Calibri"/>
-                <w:b/>
-                <w:sz w:val="28"/>
-                <w:lang w:val="nb-NO"/>
-              </w:rPr>
-              <w:t>.</w:t>
+              <w:t>Anders og Ole henrik.</w:t>
             </w:r>
           </w:p>
           <w:p>
@@ -280,7 +258,6 @@
                 <w:sz w:val="24"/>
               </w:rPr>
             </w:pPr>
-            <w:proofErr w:type="spellStart"/>
             <w:r>
               <w:rPr>
                 <w:rFonts w:ascii="Calibri" w:hAnsi="Calibri" w:cs="Calibri"/>
@@ -288,7 +265,6 @@
               </w:rPr>
               <w:t>Oppgave</w:t>
             </w:r>
-            <w:proofErr w:type="spellEnd"/>
           </w:p>
         </w:tc>
         <w:tc>
@@ -312,7 +288,6 @@
                 <w:sz w:val="24"/>
               </w:rPr>
             </w:pPr>
-            <w:proofErr w:type="spellStart"/>
             <w:r>
               <w:rPr>
                 <w:rFonts w:ascii="Calibri" w:hAnsi="Calibri" w:cs="Calibri"/>
@@ -320,7 +295,6 @@
               </w:rPr>
               <w:t>Hovedansvar</w:t>
             </w:r>
-            <w:proofErr w:type="spellEnd"/>
           </w:p>
         </w:tc>
         <w:tc>
@@ -550,13 +524,8 @@
               <w:pStyle w:val="BoldText"/>
               <w:framePr w:hSpace="0" w:wrap="auto" w:vAnchor="margin" w:hAnchor="text" w:xAlign="left" w:yAlign="inline"/>
             </w:pPr>
-            <w:proofErr w:type="gramStart"/>
-            <w:r>
-              <w:t>?/</w:t>
-            </w:r>
-            <w:proofErr w:type="gramEnd"/>
-            <w:r>
-              <w:t>4</w:t>
+            <w:r>
+              <w:t>?/4</w:t>
             </w:r>
             <w:r>
               <w:t>-201</w:t>
@@ -612,13 +581,8 @@
               <w:framePr w:hSpace="0" w:wrap="auto" w:vAnchor="margin" w:hAnchor="text" w:xAlign="left" w:yAlign="inline"/>
             </w:pPr>
             <w:r>
-              <w:t xml:space="preserve">Ole </w:t>
-            </w:r>
-            <w:proofErr w:type="spellStart"/>
-            <w:r>
-              <w:t>Henrik</w:t>
-            </w:r>
-            <w:proofErr w:type="spellEnd"/>
+              <w:t>Ole Henrik</w:t>
+            </w:r>
           </w:p>
         </w:tc>
         <w:tc>
@@ -638,19 +602,12 @@
               <w:pStyle w:val="BoldText"/>
               <w:framePr w:hSpace="0" w:wrap="auto" w:vAnchor="margin" w:hAnchor="text" w:xAlign="left" w:yAlign="inline"/>
             </w:pPr>
-            <w:proofErr w:type="spellStart"/>
-            <w:r>
-              <w:t>Ikke</w:t>
-            </w:r>
-            <w:proofErr w:type="spellEnd"/>
-            <w:r>
-              <w:t xml:space="preserve"> </w:t>
-            </w:r>
-            <w:proofErr w:type="spellStart"/>
+            <w:r>
+              <w:t xml:space="preserve">Ikke </w:t>
+            </w:r>
             <w:r>
               <w:t>Ferdig</w:t>
             </w:r>
-            <w:proofErr w:type="spellEnd"/>
           </w:p>
         </w:tc>
       </w:tr>
@@ -704,13 +661,8 @@
               <w:pStyle w:val="BoldText"/>
               <w:framePr w:hSpace="0" w:wrap="auto" w:vAnchor="margin" w:hAnchor="text" w:xAlign="left" w:yAlign="inline"/>
             </w:pPr>
-            <w:proofErr w:type="gramStart"/>
-            <w:r>
-              <w:t>?/</w:t>
-            </w:r>
-            <w:proofErr w:type="gramEnd"/>
-            <w:r>
-              <w:t>4-2011</w:t>
+            <w:r>
+              <w:t>?/4-2011</w:t>
             </w:r>
           </w:p>
         </w:tc>
@@ -734,42 +686,12 @@
                 <w:lang w:val="nb-NO"/>
               </w:rPr>
             </w:pPr>
-            <w:proofErr w:type="spellStart"/>
             <w:r>
               <w:rPr>
                 <w:lang w:val="nb-NO"/>
               </w:rPr>
-              <w:t>Login</w:t>
-            </w:r>
-            <w:proofErr w:type="spellEnd"/>
-            <w:r>
-              <w:rPr>
-                <w:lang w:val="nb-NO"/>
-              </w:rPr>
-              <w:t xml:space="preserve"> script med </w:t>
-            </w:r>
-            <w:proofErr w:type="spellStart"/>
-            <w:r>
-              <w:rPr>
-                <w:lang w:val="nb-NO"/>
-              </w:rPr>
-              <w:t>hashing</w:t>
-            </w:r>
-            <w:proofErr w:type="spellEnd"/>
-            <w:r>
-              <w:rPr>
-                <w:lang w:val="nb-NO"/>
-              </w:rPr>
-              <w:t xml:space="preserve"> og </w:t>
-            </w:r>
-            <w:proofErr w:type="spellStart"/>
-            <w:r>
-              <w:rPr>
-                <w:lang w:val="nb-NO"/>
-              </w:rPr>
-              <w:t>feilhåtering</w:t>
-            </w:r>
-            <w:proofErr w:type="spellEnd"/>
+              <w:t>Login script med hashing og feilhåtering</w:t>
+            </w:r>
           </w:p>
         </w:tc>
         <w:tc>
@@ -790,15 +712,7 @@
               <w:framePr w:hSpace="0" w:wrap="auto" w:vAnchor="margin" w:hAnchor="text" w:xAlign="left" w:yAlign="inline"/>
             </w:pPr>
             <w:r>
-              <w:t xml:space="preserve">Anders </w:t>
-            </w:r>
-            <w:proofErr w:type="spellStart"/>
-            <w:r>
-              <w:t>og</w:t>
-            </w:r>
-            <w:proofErr w:type="spellEnd"/>
-            <w:r>
-              <w:t xml:space="preserve"> ole</w:t>
+              <w:t>Anders og ole</w:t>
             </w:r>
           </w:p>
         </w:tc>
@@ -819,19 +733,9 @@
               <w:pStyle w:val="BoldText"/>
               <w:framePr w:hSpace="0" w:wrap="auto" w:vAnchor="margin" w:hAnchor="text" w:xAlign="left" w:yAlign="inline"/>
             </w:pPr>
-            <w:proofErr w:type="spellStart"/>
-            <w:r>
-              <w:t>Ikke</w:t>
-            </w:r>
-            <w:proofErr w:type="spellEnd"/>
-            <w:r>
-              <w:t xml:space="preserve"> </w:t>
-            </w:r>
-            <w:proofErr w:type="spellStart"/>
-            <w:r>
-              <w:t>Ferdig</w:t>
-            </w:r>
-            <w:proofErr w:type="spellEnd"/>
+            <w:r>
+              <w:t>Ikke Ferdig</w:t>
+            </w:r>
           </w:p>
         </w:tc>
       </w:tr>
@@ -885,13 +789,8 @@
               <w:pStyle w:val="BoldText"/>
               <w:framePr w:hSpace="0" w:wrap="auto" w:vAnchor="margin" w:hAnchor="text" w:xAlign="left" w:yAlign="inline"/>
             </w:pPr>
-            <w:proofErr w:type="gramStart"/>
-            <w:r>
-              <w:t>?/</w:t>
-            </w:r>
-            <w:proofErr w:type="gramEnd"/>
-            <w:r>
-              <w:t>4</w:t>
+            <w:r>
+              <w:t>?/4</w:t>
             </w:r>
             <w:r>
               <w:t>-201</w:t>
@@ -921,19 +820,11 @@
                 <w:lang w:val="nb-NO"/>
               </w:rPr>
             </w:pPr>
-            <w:proofErr w:type="spellStart"/>
             <w:r>
               <w:rPr>
                 <w:lang w:val="nb-NO"/>
               </w:rPr>
-              <w:t>Adminpanel</w:t>
-            </w:r>
-            <w:proofErr w:type="spellEnd"/>
-            <w:r>
-              <w:rPr>
-                <w:lang w:val="nb-NO"/>
-              </w:rPr>
-              <w:t xml:space="preserve"> med funksjoner</w:t>
+              <w:t>Adminpanel med funksjoner</w:t>
             </w:r>
           </w:p>
         </w:tc>
@@ -976,19 +867,9 @@
               <w:pStyle w:val="BoldText"/>
               <w:framePr w:hSpace="0" w:wrap="auto" w:vAnchor="margin" w:hAnchor="text" w:xAlign="left" w:yAlign="inline"/>
             </w:pPr>
-            <w:proofErr w:type="spellStart"/>
-            <w:r>
-              <w:t>Ikke</w:t>
-            </w:r>
-            <w:proofErr w:type="spellEnd"/>
-            <w:r>
-              <w:t xml:space="preserve"> </w:t>
-            </w:r>
-            <w:proofErr w:type="spellStart"/>
-            <w:r>
-              <w:t>Ferdig</w:t>
-            </w:r>
-            <w:proofErr w:type="spellEnd"/>
+            <w:r>
+              <w:t>Påbegynt</w:t>
+            </w:r>
           </w:p>
         </w:tc>
       </w:tr>
@@ -1052,19 +933,9 @@
               <w:pStyle w:val="BoldText"/>
               <w:framePr w:hSpace="0" w:wrap="auto" w:vAnchor="margin" w:hAnchor="text" w:xAlign="left" w:yAlign="inline"/>
             </w:pPr>
-            <w:proofErr w:type="spellStart"/>
-            <w:r>
-              <w:t>Brukerpanel</w:t>
-            </w:r>
-            <w:proofErr w:type="spellEnd"/>
-            <w:r>
-              <w:t xml:space="preserve"> med </w:t>
-            </w:r>
-            <w:proofErr w:type="spellStart"/>
-            <w:r>
-              <w:t>funksjoner</w:t>
-            </w:r>
-            <w:proofErr w:type="spellEnd"/>
+            <w:r>
+              <w:t>Brukerpanel med funksjoner</w:t>
+            </w:r>
           </w:p>
         </w:tc>
         <w:tc>
@@ -1085,15 +956,7 @@
               <w:framePr w:hSpace="0" w:wrap="auto" w:vAnchor="margin" w:hAnchor="text" w:xAlign="left" w:yAlign="inline"/>
             </w:pPr>
             <w:r>
-              <w:t xml:space="preserve">Anders </w:t>
-            </w:r>
-            <w:proofErr w:type="spellStart"/>
-            <w:r>
-              <w:t>og</w:t>
-            </w:r>
-            <w:proofErr w:type="spellEnd"/>
-            <w:r>
-              <w:t xml:space="preserve"> ole</w:t>
+              <w:t>Anders og ole</w:t>
             </w:r>
             <w:bookmarkStart w:id="0" w:name="_GoBack"/>
             <w:bookmarkEnd w:id="0"/>
@@ -1116,19 +979,12 @@
               <w:pStyle w:val="BoldText"/>
               <w:framePr w:hSpace="0" w:wrap="auto" w:vAnchor="margin" w:hAnchor="text" w:xAlign="left" w:yAlign="inline"/>
             </w:pPr>
-            <w:proofErr w:type="spellStart"/>
-            <w:r>
-              <w:t>Ikke</w:t>
-            </w:r>
-            <w:proofErr w:type="spellEnd"/>
-            <w:r>
-              <w:t xml:space="preserve"> </w:t>
-            </w:r>
-            <w:proofErr w:type="spellStart"/>
+            <w:r>
+              <w:t xml:space="preserve">Ikke </w:t>
+            </w:r>
             <w:r>
               <w:t>Ferdig</w:t>
             </w:r>
-            <w:proofErr w:type="spellEnd"/>
           </w:p>
         </w:tc>
       </w:tr>
@@ -1191,39 +1047,16 @@
             <w:pPr>
               <w:pStyle w:val="BoldText"/>
               <w:framePr w:hSpace="0" w:wrap="auto" w:vAnchor="margin" w:hAnchor="text" w:xAlign="left" w:yAlign="inline"/>
-            </w:pPr>
-            <w:r>
-              <w:t xml:space="preserve">SQL </w:t>
-            </w:r>
-            <w:proofErr w:type="spellStart"/>
-            <w:r>
-              <w:t>spørringer</w:t>
-            </w:r>
-            <w:proofErr w:type="spellEnd"/>
-            <w:r>
-              <w:t xml:space="preserve"> for å vise </w:t>
-            </w:r>
-            <w:proofErr w:type="spellStart"/>
-            <w:r>
-              <w:t>varer</w:t>
-            </w:r>
-            <w:proofErr w:type="spellEnd"/>
-            <w:r>
-              <w:t xml:space="preserve"> </w:t>
-            </w:r>
-            <w:proofErr w:type="spellStart"/>
-            <w:r>
-              <w:t>og</w:t>
-            </w:r>
-            <w:proofErr w:type="spellEnd"/>
-            <w:r>
-              <w:t xml:space="preserve"> </w:t>
-            </w:r>
-            <w:proofErr w:type="spellStart"/>
-            <w:r>
-              <w:t>sånt</w:t>
-            </w:r>
-            <w:proofErr w:type="spellEnd"/>
+              <w:rPr>
+                <w:lang w:val="nb-NO"/>
+              </w:rPr>
+            </w:pPr>
+            <w:r>
+              <w:rPr>
+                <w:lang w:val="nb-NO"/>
+              </w:rPr>
+              <w:t>SQL spørringer for å vise varer og sånt</w:t>
+            </w:r>
           </w:p>
         </w:tc>
         <w:tc>
@@ -1265,19 +1098,12 @@
               <w:pStyle w:val="BoldText"/>
               <w:framePr w:hSpace="0" w:wrap="auto" w:vAnchor="margin" w:hAnchor="text" w:xAlign="left" w:yAlign="inline"/>
             </w:pPr>
-            <w:proofErr w:type="spellStart"/>
-            <w:r>
-              <w:t>Ikke</w:t>
-            </w:r>
-            <w:proofErr w:type="spellEnd"/>
-            <w:r>
-              <w:t xml:space="preserve"> </w:t>
-            </w:r>
-            <w:proofErr w:type="spellStart"/>
+            <w:r>
+              <w:t xml:space="preserve">Ikke </w:t>
+            </w:r>
             <w:r>
               <w:t>Ferdig</w:t>
             </w:r>
-            <w:proofErr w:type="spellEnd"/>
           </w:p>
         </w:tc>
       </w:tr>
@@ -1341,29 +1167,8 @@
               <w:pStyle w:val="BoldText"/>
               <w:framePr w:hSpace="0" w:wrap="auto" w:vAnchor="margin" w:hAnchor="text" w:xAlign="left" w:yAlign="inline"/>
             </w:pPr>
-            <w:proofErr w:type="spellStart"/>
-            <w:r>
-              <w:t>Feilhåntering</w:t>
-            </w:r>
-            <w:proofErr w:type="spellEnd"/>
-            <w:r>
-              <w:t xml:space="preserve"> </w:t>
-            </w:r>
-            <w:proofErr w:type="spellStart"/>
-            <w:r>
-              <w:t>til</w:t>
-            </w:r>
-            <w:proofErr w:type="spellEnd"/>
-            <w:r>
-              <w:t xml:space="preserve"> </w:t>
-            </w:r>
-            <w:proofErr w:type="spellStart"/>
-            <w:r>
-              <w:t>fil</w:t>
-            </w:r>
-            <w:proofErr w:type="spellEnd"/>
-            <w:r>
-              <w:t xml:space="preserve"> </w:t>
+            <w:r>
+              <w:t xml:space="preserve">Feilhåntering til fil </w:t>
             </w:r>
           </w:p>
         </w:tc>
@@ -1876,7 +1681,7 @@
 </file>
 
 <file path=word/endnotes.xml><?xml version="1.0" encoding="utf-8"?>
-<w:endnotes xmlns:wpc="http://schemas.microsoft.com/office/word/2010/wordprocessingCanvas" xmlns:mo="http://schemas.microsoft.com/office/mac/office/2008/main" xmlns:mc="http://schemas.openxmlformats.org/markup-compatibility/2006" xmlns:mv="urn:schemas-microsoft-com:mac:vml" xmlns:o="urn:schemas-microsoft-com:office:office" xmlns:r="http://schemas.openxmlformats.org/officeDocument/2006/relationships" xmlns:m="http://schemas.openxmlformats.org/officeDocument/2006/math" xmlns:v="urn:schemas-microsoft-com:vml" xmlns:wp14="http://schemas.microsoft.com/office/word/2010/wordprocessingDrawing" xmlns:wp="http://schemas.openxmlformats.org/drawingml/2006/wordprocessingDrawing" xmlns:w10="urn:schemas-microsoft-com:office:word" xmlns:w="http://schemas.openxmlformats.org/wordprocessingml/2006/main" xmlns:w14="http://schemas.microsoft.com/office/word/2010/wordml" xmlns:wpg="http://schemas.microsoft.com/office/word/2010/wordprocessingGroup" xmlns:wpi="http://schemas.microsoft.com/office/word/2010/wordprocessingInk" xmlns:wne="http://schemas.microsoft.com/office/word/2006/wordml" xmlns:wps="http://schemas.microsoft.com/office/word/2010/wordprocessingShape" mc:Ignorable="w14 wp14">
+<w:endnotes xmlns:ve="http://schemas.openxmlformats.org/markup-compatibility/2006" xmlns:o="urn:schemas-microsoft-com:office:office" xmlns:r="http://schemas.openxmlformats.org/officeDocument/2006/relationships" xmlns:m="http://schemas.openxmlformats.org/officeDocument/2006/math" xmlns:v="urn:schemas-microsoft-com:vml" xmlns:wp="http://schemas.openxmlformats.org/drawingml/2006/wordprocessingDrawing" xmlns:w10="urn:schemas-microsoft-com:office:word" xmlns:w="http://schemas.openxmlformats.org/wordprocessingml/2006/main" xmlns:wne="http://schemas.microsoft.com/office/word/2006/wordml">
   <w:endnote w:type="separator" w:id="-1">
     <w:p>
       <w:r>
@@ -1895,7 +1700,7 @@
 </file>
 
 <file path=word/footnotes.xml><?xml version="1.0" encoding="utf-8"?>
-<w:footnotes xmlns:wpc="http://schemas.microsoft.com/office/word/2010/wordprocessingCanvas" xmlns:mo="http://schemas.microsoft.com/office/mac/office/2008/main" xmlns:mc="http://schemas.openxmlformats.org/markup-compatibility/2006" xmlns:mv="urn:schemas-microsoft-com:mac:vml" xmlns:o="urn:schemas-microsoft-com:office:office" xmlns:r="http://schemas.openxmlformats.org/officeDocument/2006/relationships" xmlns:m="http://schemas.openxmlformats.org/officeDocument/2006/math" xmlns:v="urn:schemas-microsoft-com:vml" xmlns:wp14="http://schemas.microsoft.com/office/word/2010/wordprocessingDrawing" xmlns:wp="http://schemas.openxmlformats.org/drawingml/2006/wordprocessingDrawing" xmlns:w10="urn:schemas-microsoft-com:office:word" xmlns:w="http://schemas.openxmlformats.org/wordprocessingml/2006/main" xmlns:w14="http://schemas.microsoft.com/office/word/2010/wordml" xmlns:wpg="http://schemas.microsoft.com/office/word/2010/wordprocessingGroup" xmlns:wpi="http://schemas.microsoft.com/office/word/2010/wordprocessingInk" xmlns:wne="http://schemas.microsoft.com/office/word/2006/wordml" xmlns:wps="http://schemas.microsoft.com/office/word/2010/wordprocessingShape" mc:Ignorable="w14 wp14">
+<w:footnotes xmlns:ve="http://schemas.openxmlformats.org/markup-compatibility/2006" xmlns:o="urn:schemas-microsoft-com:office:office" xmlns:r="http://schemas.openxmlformats.org/officeDocument/2006/relationships" xmlns:m="http://schemas.openxmlformats.org/officeDocument/2006/math" xmlns:v="urn:schemas-microsoft-com:vml" xmlns:wp="http://schemas.openxmlformats.org/drawingml/2006/wordprocessingDrawing" xmlns:w10="urn:schemas-microsoft-com:office:word" xmlns:w="http://schemas.openxmlformats.org/wordprocessingml/2006/main" xmlns:wne="http://schemas.microsoft.com/office/word/2006/wordml">
   <w:footnote w:type="separator" w:id="-1">
     <w:p>
       <w:r>
@@ -1914,7 +1719,7 @@
 </file>
 
 <file path=word/numbering.xml><?xml version="1.0" encoding="utf-8"?>
-<w:numbering xmlns:wpc="http://schemas.microsoft.com/office/word/2010/wordprocessingCanvas" xmlns:mo="http://schemas.microsoft.com/office/mac/office/2008/main" xmlns:mc="http://schemas.openxmlformats.org/markup-compatibility/2006" xmlns:mv="urn:schemas-microsoft-com:mac:vml" xmlns:o="urn:schemas-microsoft-com:office:office" xmlns:r="http://schemas.openxmlformats.org/officeDocument/2006/relationships" xmlns:m="http://schemas.openxmlformats.org/officeDocument/2006/math" xmlns:v="urn:schemas-microsoft-com:vml" xmlns:wp14="http://schemas.microsoft.com/office/word/2010/wordprocessingDrawing" xmlns:wp="http://schemas.openxmlformats.org/drawingml/2006/wordprocessingDrawing" xmlns:w10="urn:schemas-microsoft-com:office:word" xmlns:w="http://schemas.openxmlformats.org/wordprocessingml/2006/main" xmlns:w14="http://schemas.microsoft.com/office/word/2010/wordml" xmlns:wpg="http://schemas.microsoft.com/office/word/2010/wordprocessingGroup" xmlns:wpi="http://schemas.microsoft.com/office/word/2010/wordprocessingInk" xmlns:wne="http://schemas.microsoft.com/office/word/2006/wordml" xmlns:wps="http://schemas.microsoft.com/office/word/2010/wordprocessingShape" mc:Ignorable="w14 wp14">
+<w:numbering xmlns:ve="http://schemas.openxmlformats.org/markup-compatibility/2006" xmlns:o="urn:schemas-microsoft-com:office:office" xmlns:r="http://schemas.openxmlformats.org/officeDocument/2006/relationships" xmlns:m="http://schemas.openxmlformats.org/officeDocument/2006/math" xmlns:v="urn:schemas-microsoft-com:vml" xmlns:wp="http://schemas.openxmlformats.org/drawingml/2006/wordprocessingDrawing" xmlns:w10="urn:schemas-microsoft-com:office:word" xmlns:w="http://schemas.openxmlformats.org/wordprocessingml/2006/main" xmlns:wne="http://schemas.microsoft.com/office/word/2006/wordml">
   <w:abstractNum w:abstractNumId="0">
     <w:nsid w:val="1875046C"/>
     <w:multiLevelType w:val="hybridMultilevel"/>
@@ -2321,7 +2126,7 @@
 </file>
 
 <file path=word/styles.xml><?xml version="1.0" encoding="utf-8"?>
-<w:styles xmlns:mc="http://schemas.openxmlformats.org/markup-compatibility/2006" xmlns:r="http://schemas.openxmlformats.org/officeDocument/2006/relationships" xmlns:w="http://schemas.openxmlformats.org/wordprocessingml/2006/main" xmlns:w14="http://schemas.microsoft.com/office/word/2010/wordml" mc:Ignorable="w14">
+<w:styles xmlns:r="http://schemas.openxmlformats.org/officeDocument/2006/relationships" xmlns:w="http://schemas.openxmlformats.org/wordprocessingml/2006/main">
   <w:docDefaults>
     <w:rPrDefault>
       <w:rPr>
@@ -2331,7 +2136,7 @@
     </w:rPrDefault>
     <w:pPrDefault/>
   </w:docDefaults>
-  <w:latentStyles w:defLockedState="0" w:defUIPriority="0" w:defSemiHidden="0" w:defUnhideWhenUsed="0" w:defQFormat="0" w:count="276">
+  <w:latentStyles w:defLockedState="0" w:defUIPriority="0" w:defSemiHidden="0" w:defUnhideWhenUsed="0" w:defQFormat="0" w:count="267">
     <w:lsdException w:name="Normal" w:qFormat="1"/>
     <w:lsdException w:name="heading 1" w:qFormat="1"/>
     <w:lsdException w:name="heading 2" w:qFormat="1"/>
@@ -2475,7 +2280,7 @@
     <w:name w:val="heading 1"/>
     <w:basedOn w:val="Normal"/>
     <w:next w:val="Normal"/>
-    <w:link w:val="Heading1Char"/>
+    <w:link w:val="Overskrift1Tegn"/>
     <w:autoRedefine/>
     <w:qFormat/>
     <w:rsid w:val="00B47E98"/>
@@ -2547,6 +2352,7 @@
     <w:uiPriority w:val="99"/>
     <w:semiHidden/>
     <w:unhideWhenUsed/>
+    <w:qFormat/>
     <w:tblPr>
       <w:tblInd w:w="0" w:type="dxa"/>
       <w:tblCellMar>
@@ -2563,8 +2369,8 @@
     <w:semiHidden/>
     <w:unhideWhenUsed/>
   </w:style>
-  <w:style w:type="character" w:customStyle="1" w:styleId="Heading1Char">
-    <w:name w:val="Heading 1 Char"/>
+  <w:style w:type="character" w:customStyle="1" w:styleId="Overskrift1Tegn">
+    <w:name w:val="Overskrift 1 Tegn"/>
     <w:link w:val="Overskrift1"/>
     <w:rsid w:val="00B47E98"/>
     <w:rPr>

</xml_diff>